<commit_message>
added solutions for topic02
</commit_message>
<xml_diff>
--- a/TP-KB-221-Us-Oleksandr.docx
+++ b/TP-KB-221-Us-Oleksandr.docx
@@ -35,13 +35,21 @@
     <w:p>
       <w:pPr>
         <w:spacing w:line="240" w:lineRule="auto"/>
-        <w:jc w:val="both"/>
+        <w:jc w:val="center"/>
         <w:rPr>
           <w:rFonts w:cs="Times New Roman"/>
           <w:szCs w:val="28"/>
           <w:lang w:val="uk-UA"/>
         </w:rPr>
       </w:pPr>
+      <w:r>
+        <w:rPr>
+          <w:rFonts w:cs="Times New Roman"/>
+          <w:szCs w:val="28"/>
+          <w:lang w:val="uk-UA"/>
+        </w:rPr>
+        <w:t>Тема 1</w:t>
+      </w:r>
     </w:p>
     <w:p>
       <w:pPr>
@@ -311,6 +319,7 @@
       <w:r>
         <w:rPr>
           <w:rFonts w:ascii="Times New Roman" w:hAnsi="Times New Roman" w:cs="Times New Roman"/>
+          <w:noProof/>
           <w:sz w:val="28"/>
           <w:szCs w:val="28"/>
           <w:lang w:val="uk-UA"/>
@@ -424,6 +433,7 @@
           <w:noProof/>
           <w:sz w:val="28"/>
           <w:szCs w:val="28"/>
+          <w:lang w:val="ru-RU"/>
         </w:rPr>
         <w:t>+</w:t>
       </w:r>
@@ -435,6 +445,7 @@
           <w:noProof/>
           <w:sz w:val="28"/>
           <w:szCs w:val="28"/>
+          <w:lang w:val="ru-RU"/>
         </w:rPr>
         <w:t xml:space="preserve"> -</w:t>
       </w:r>
@@ -446,6 +457,7 @@
           <w:noProof/>
           <w:sz w:val="28"/>
           <w:szCs w:val="28"/>
+          <w:lang w:val="ru-RU"/>
         </w:rPr>
         <w:t xml:space="preserve"> </w:t>
       </w:r>
@@ -515,67 +527,47 @@
           <w:szCs w:val="28"/>
           <w:lang w:val="uk-UA"/>
         </w:rPr>
-        <w:t>Розділення рядка на слова</w:t>
-      </w:r>
-      <w:r>
-        <w:rPr>
-          <w:rFonts w:ascii="Times New Roman" w:hAnsi="Times New Roman" w:cs="Times New Roman"/>
-          <w:noProof/>
-          <w:sz w:val="28"/>
-          <w:szCs w:val="28"/>
-          <w:lang w:val="uk-UA"/>
+        <w:t>Розділення рядка на слова Розділення рядка на підрядки за роздільником</w:t>
+      </w:r>
+    </w:p>
+    <w:p>
+      <w:pPr>
+        <w:pStyle w:val="Default"/>
+        <w:spacing w:after="120"/>
+        <w:rPr>
+          <w:rFonts w:ascii="Times New Roman" w:hAnsi="Times New Roman" w:cs="Times New Roman"/>
+          <w:noProof/>
+          <w:sz w:val="28"/>
+          <w:szCs w:val="28"/>
+          <w:lang w:val="ru-RU"/>
+        </w:rPr>
+      </w:pPr>
+      <w:r>
+        <w:rPr>
+          <w:rFonts w:ascii="Times New Roman" w:hAnsi="Times New Roman" w:cs="Times New Roman"/>
+          <w:b/>
+          <w:bCs/>
+          <w:noProof/>
+          <w:sz w:val="28"/>
+          <w:szCs w:val="28"/>
+        </w:rPr>
+        <w:t>replace</w:t>
+      </w:r>
+      <w:r>
+        <w:rPr>
+          <w:rFonts w:ascii="Times New Roman" w:hAnsi="Times New Roman" w:cs="Times New Roman"/>
+          <w:b/>
+          <w:bCs/>
+          <w:noProof/>
+          <w:sz w:val="28"/>
+          <w:szCs w:val="28"/>
+          <w:lang w:val="ru-RU"/>
         </w:rPr>
         <w:t xml:space="preserve"> </w:t>
       </w:r>
       <w:r>
         <w:rPr>
           <w:rFonts w:ascii="Times New Roman" w:hAnsi="Times New Roman" w:cs="Times New Roman"/>
-          <w:noProof/>
-          <w:sz w:val="28"/>
-          <w:szCs w:val="28"/>
-          <w:lang w:val="uk-UA"/>
-        </w:rPr>
-        <w:t>Розділення рядка на підрядки за роздільником</w:t>
-      </w:r>
-    </w:p>
-    <w:p>
-      <w:pPr>
-        <w:pStyle w:val="Default"/>
-        <w:spacing w:after="120"/>
-        <w:rPr>
-          <w:rFonts w:ascii="Times New Roman" w:hAnsi="Times New Roman" w:cs="Times New Roman"/>
-          <w:noProof/>
-          <w:sz w:val="28"/>
-          <w:szCs w:val="28"/>
-          <w:lang w:val="ru-RU"/>
-        </w:rPr>
-      </w:pPr>
-      <w:r>
-        <w:rPr>
-          <w:rFonts w:ascii="Times New Roman" w:hAnsi="Times New Roman" w:cs="Times New Roman"/>
-          <w:b/>
-          <w:bCs/>
-          <w:noProof/>
-          <w:sz w:val="28"/>
-          <w:szCs w:val="28"/>
-        </w:rPr>
-        <w:t>replace</w:t>
-      </w:r>
-      <w:r>
-        <w:rPr>
-          <w:rFonts w:ascii="Times New Roman" w:hAnsi="Times New Roman" w:cs="Times New Roman"/>
-          <w:b/>
-          <w:bCs/>
-          <w:noProof/>
-          <w:sz w:val="28"/>
-          <w:szCs w:val="28"/>
-          <w:lang w:val="ru-RU"/>
-        </w:rPr>
-        <w:t xml:space="preserve"> </w:t>
-      </w:r>
-      <w:r>
-        <w:rPr>
-          <w:rFonts w:ascii="Times New Roman" w:hAnsi="Times New Roman" w:cs="Times New Roman"/>
           <w:b/>
           <w:bCs/>
           <w:noProof/>
@@ -593,27 +585,7 @@
           <w:szCs w:val="28"/>
           <w:lang w:val="ru-RU"/>
         </w:rPr>
-        <w:t>Заміна тексту</w:t>
-      </w:r>
-      <w:r>
-        <w:rPr>
-          <w:rFonts w:ascii="Times New Roman" w:hAnsi="Times New Roman" w:cs="Times New Roman"/>
-          <w:noProof/>
-          <w:sz w:val="28"/>
-          <w:szCs w:val="28"/>
-          <w:lang w:val="ru-RU"/>
-        </w:rPr>
-        <w:t xml:space="preserve"> </w:t>
-      </w:r>
-      <w:r>
-        <w:rPr>
-          <w:rFonts w:ascii="Times New Roman" w:hAnsi="Times New Roman" w:cs="Times New Roman"/>
-          <w:noProof/>
-          <w:sz w:val="28"/>
-          <w:szCs w:val="28"/>
-          <w:lang w:val="ru-RU"/>
-        </w:rPr>
-        <w:t>Видалення символу з рядка</w:t>
+        <w:t>Заміна тексту Видалення символу з рядка</w:t>
       </w:r>
     </w:p>
     <w:p>
@@ -1328,17 +1300,7 @@
           <w:szCs w:val="28"/>
           <w:lang w:val="uk-UA"/>
         </w:rPr>
-        <w:t xml:space="preserve"> </w:t>
-      </w:r>
-      <w:r>
-        <w:rPr>
-          <w:rFonts w:ascii="Times New Roman" w:hAnsi="Times New Roman" w:cs="Times New Roman"/>
-          <w:noProof/>
-          <w:sz w:val="28"/>
-          <w:szCs w:val="28"/>
-          <w:lang w:val="uk-UA"/>
-        </w:rPr>
-        <w:t>Перетворення рядка у список символів</w:t>
+        <w:t xml:space="preserve"> Перетворення рядка у список символів</w:t>
       </w:r>
     </w:p>
     <w:p>
@@ -1672,7 +1634,7 @@
           <w:lang w:val="uk-UA"/>
         </w:rPr>
         <w:drawing>
-          <wp:inline distT="0" distB="0" distL="0" distR="0" wp14:anchorId="72F113A7" wp14:editId="059440A6">
+          <wp:inline distT="0" distB="0" distL="0" distR="0" wp14:anchorId="72F113A7" wp14:editId="0A13012A">
             <wp:extent cx="6057900" cy="4910097"/>
             <wp:effectExtent l="0" t="0" r="0" b="0"/>
             <wp:docPr id="152625138" name="Рисунок 152625138"/>
@@ -1751,7 +1713,7 @@
         </w:rPr>
         <w:lastRenderedPageBreak/>
         <w:drawing>
-          <wp:inline distT="0" distB="0" distL="0" distR="0" wp14:anchorId="50D6B495" wp14:editId="56AFE12F">
+          <wp:inline distT="0" distB="0" distL="0" distR="0" wp14:anchorId="50D6B495" wp14:editId="548B9654">
             <wp:extent cx="6175375" cy="8329492"/>
             <wp:effectExtent l="0" t="0" r="0" b="0"/>
             <wp:docPr id="436762116" name="Рисунок 436762116"/>
@@ -1829,7 +1791,7 @@
         </w:rPr>
         <w:lastRenderedPageBreak/>
         <w:drawing>
-          <wp:inline distT="0" distB="0" distL="0" distR="0" wp14:anchorId="10201B57" wp14:editId="1B7B2CB9">
+          <wp:inline distT="0" distB="0" distL="0" distR="0" wp14:anchorId="10201B57" wp14:editId="12DA1CB2">
             <wp:extent cx="6175983" cy="5624419"/>
             <wp:effectExtent l="0" t="0" r="0" b="0"/>
             <wp:docPr id="1292378362" name="Рисунок 1292378362"/>
@@ -1939,6 +1901,7 @@
           <w:rFonts w:ascii="Times New Roman" w:hAnsi="Times New Roman" w:cs="Times New Roman"/>
           <w:b/>
           <w:bCs/>
+          <w:noProof/>
           <w:sz w:val="28"/>
           <w:szCs w:val="28"/>
           <w:lang w:val="uk-UA"/>
@@ -2006,6 +1969,7 @@
           <w:rFonts w:ascii="Times New Roman" w:hAnsi="Times New Roman" w:cs="Times New Roman"/>
           <w:b/>
           <w:bCs/>
+          <w:noProof/>
           <w:sz w:val="28"/>
           <w:szCs w:val="28"/>
           <w:lang w:val="uk-UA"/>
@@ -2805,6 +2769,7 @@
       <w:r>
         <w:rPr>
           <w:rFonts w:ascii="Times New Roman" w:hAnsi="Times New Roman" w:cs="Times New Roman"/>
+          <w:noProof/>
           <w:sz w:val="28"/>
           <w:szCs w:val="28"/>
           <w:lang w:val="uk-UA"/>
@@ -2923,19 +2888,812 @@
       <w:pPr>
         <w:pStyle w:val="Default"/>
         <w:spacing w:after="120"/>
+        <w:rPr>
+          <w:rFonts w:ascii="Times New Roman" w:hAnsi="Times New Roman" w:cs="Times New Roman"/>
+          <w:sz w:val="28"/>
+          <w:szCs w:val="28"/>
+          <w:lang w:val="uk-UA"/>
+        </w:rPr>
+      </w:pPr>
+    </w:p>
+    <w:p>
+      <w:pPr>
+        <w:pStyle w:val="Default"/>
+        <w:spacing w:after="120"/>
+        <w:rPr>
+          <w:rFonts w:ascii="Times New Roman" w:hAnsi="Times New Roman" w:cs="Times New Roman"/>
+          <w:sz w:val="28"/>
+          <w:szCs w:val="28"/>
+          <w:lang w:val="uk-UA"/>
+        </w:rPr>
+      </w:pPr>
+    </w:p>
+    <w:p>
+      <w:pPr>
+        <w:pStyle w:val="Default"/>
+        <w:spacing w:after="120"/>
+        <w:rPr>
+          <w:rFonts w:ascii="Times New Roman" w:hAnsi="Times New Roman" w:cs="Times New Roman"/>
+          <w:sz w:val="28"/>
+          <w:szCs w:val="28"/>
+          <w:lang w:val="uk-UA"/>
+        </w:rPr>
+      </w:pPr>
+    </w:p>
+    <w:p>
+      <w:pPr>
+        <w:spacing w:line="240" w:lineRule="auto"/>
+        <w:jc w:val="center"/>
+        <w:rPr>
+          <w:rFonts w:cs="Times New Roman"/>
+          <w:szCs w:val="28"/>
+          <w:lang w:val="uk-UA"/>
+        </w:rPr>
+      </w:pPr>
+      <w:r>
+        <w:rPr>
+          <w:rFonts w:cs="Times New Roman"/>
+          <w:szCs w:val="28"/>
+          <w:lang w:val="uk-UA"/>
+        </w:rPr>
+        <w:lastRenderedPageBreak/>
+        <w:t xml:space="preserve">Тема </w:t>
+      </w:r>
+      <w:r>
+        <w:rPr>
+          <w:rFonts w:cs="Times New Roman"/>
+          <w:szCs w:val="28"/>
+          <w:lang w:val="uk-UA"/>
+        </w:rPr>
+        <w:t>2</w:t>
+      </w:r>
+    </w:p>
+    <w:p>
+      <w:pPr>
+        <w:rPr>
+          <w:rFonts w:cs="Times New Roman"/>
+          <w:szCs w:val="28"/>
+          <w:lang w:val="ru-RU"/>
+        </w:rPr>
+      </w:pPr>
+      <w:r>
+        <w:rPr>
+          <w:rFonts w:cs="Times New Roman"/>
+          <w:szCs w:val="28"/>
+          <w:lang w:val="ru-RU"/>
+        </w:rPr>
+        <w:t>Під час виконання практичного завдання до Теми №</w:t>
+      </w:r>
+      <w:r>
+        <w:rPr>
+          <w:rFonts w:cs="Times New Roman"/>
+          <w:szCs w:val="28"/>
+          <w:lang w:val="ru-RU"/>
+        </w:rPr>
+        <w:t>2</w:t>
+      </w:r>
+      <w:r>
+        <w:rPr>
+          <w:rFonts w:cs="Times New Roman"/>
+          <w:szCs w:val="28"/>
+          <w:lang w:val="ru-RU"/>
+        </w:rPr>
+        <w:t xml:space="preserve"> я надав наступні варіанти рішень до задач:</w:t>
+      </w:r>
+    </w:p>
+    <w:p>
+      <w:pPr>
+        <w:pStyle w:val="Default"/>
+        <w:rPr>
+          <w:lang w:val="ru-RU"/>
+        </w:rPr>
+      </w:pPr>
+    </w:p>
+    <w:p>
+      <w:pPr>
+        <w:rPr>
+          <w:b/>
+          <w:bCs/>
+          <w:lang w:val="ru-RU"/>
+        </w:rPr>
+      </w:pPr>
+      <w:r>
+        <w:rPr>
+          <w:b/>
+          <w:bCs/>
+          <w:lang w:val="ru-RU"/>
+        </w:rPr>
+        <w:t xml:space="preserve">1. </w:t>
+      </w:r>
+      <w:r>
+        <w:rPr>
+          <w:b/>
+          <w:bCs/>
+          <w:lang w:val="ru-RU"/>
+        </w:rPr>
+        <w:t>Виконати пошук коренів квадратного рівняння враховуючи значення дискримінанту</w:t>
+      </w:r>
+    </w:p>
+    <w:p>
+      <w:pPr>
+        <w:pStyle w:val="Default"/>
+        <w:rPr>
+          <w:lang w:val="ru-RU"/>
+        </w:rPr>
+      </w:pPr>
+    </w:p>
+    <w:p>
+      <w:pPr>
+        <w:pStyle w:val="Default"/>
+        <w:rPr>
+          <w:lang w:val="ru-RU"/>
+        </w:rPr>
+      </w:pPr>
+      <w:r>
+        <w:rPr>
+          <w:noProof/>
+          <w:lang w:val="ru-RU"/>
+        </w:rPr>
+        <w:drawing>
+          <wp:inline distT="0" distB="0" distL="0" distR="0" wp14:anchorId="5A15B621" wp14:editId="1F771401">
+            <wp:extent cx="6507480" cy="5219700"/>
+            <wp:effectExtent l="0" t="0" r="0" b="0"/>
+            <wp:docPr id="613918938" name="Рисунок 5"/>
+            <wp:cNvGraphicFramePr>
+              <a:graphicFrameLocks xmlns:a="http://schemas.openxmlformats.org/drawingml/2006/main" noChangeAspect="1"/>
+            </wp:cNvGraphicFramePr>
+            <a:graphic xmlns:a="http://schemas.openxmlformats.org/drawingml/2006/main">
+              <a:graphicData uri="http://schemas.openxmlformats.org/drawingml/2006/picture">
+                <pic:pic xmlns:pic="http://schemas.openxmlformats.org/drawingml/2006/picture">
+                  <pic:nvPicPr>
+                    <pic:cNvPr id="0" name="Picture 5"/>
+                    <pic:cNvPicPr>
+                      <a:picLocks noChangeAspect="1" noChangeArrowheads="1"/>
+                    </pic:cNvPicPr>
+                  </pic:nvPicPr>
+                  <pic:blipFill rotWithShape="1">
+                    <a:blip r:embed="rId13">
+                      <a:extLst>
+                        <a:ext uri="{28A0092B-C50C-407E-A947-70E740481C1C}">
+                          <a14:useLocalDpi xmlns:a14="http://schemas.microsoft.com/office/drawing/2010/main" val="0"/>
+                        </a:ext>
+                      </a:extLst>
+                    </a:blip>
+                    <a:srcRect t="6456" b="10109"/>
+                    <a:stretch/>
+                  </pic:blipFill>
+                  <pic:spPr bwMode="auto">
+                    <a:xfrm>
+                      <a:off x="0" y="0"/>
+                      <a:ext cx="6507480" cy="5219700"/>
+                    </a:xfrm>
+                    <a:prstGeom prst="rect">
+                      <a:avLst/>
+                    </a:prstGeom>
+                    <a:noFill/>
+                    <a:ln>
+                      <a:noFill/>
+                    </a:ln>
+                    <a:extLst>
+                      <a:ext uri="{53640926-AAD7-44D8-BBD7-CCE9431645EC}">
+                        <a14:shadowObscured xmlns:a14="http://schemas.microsoft.com/office/drawing/2010/main"/>
+                      </a:ext>
+                    </a:extLst>
+                  </pic:spPr>
+                </pic:pic>
+              </a:graphicData>
+            </a:graphic>
+          </wp:inline>
+        </w:drawing>
+      </w:r>
+    </w:p>
+    <w:p>
+      <w:pPr>
+        <w:pStyle w:val="Default"/>
+        <w:spacing w:after="120"/>
         <w:ind w:firstLine="284"/>
         <w:rPr>
           <w:rFonts w:ascii="Times New Roman" w:hAnsi="Times New Roman" w:cs="Times New Roman"/>
-          <w:sz w:val="28"/>
-          <w:szCs w:val="28"/>
+          <w:b/>
+          <w:bCs/>
+          <w:sz w:val="28"/>
+          <w:szCs w:val="28"/>
+          <w:lang w:val="uk-UA"/>
+        </w:rPr>
+      </w:pPr>
+      <w:r>
+        <w:rPr>
+          <w:rFonts w:ascii="Times New Roman" w:hAnsi="Times New Roman" w:cs="Times New Roman"/>
+          <w:b/>
+          <w:bCs/>
+          <w:sz w:val="28"/>
+          <w:szCs w:val="28"/>
+          <w:lang w:val="uk-UA"/>
+        </w:rPr>
+        <w:t>Результат виконання:</w:t>
+      </w:r>
+    </w:p>
+    <w:p>
+      <w:pPr>
+        <w:pStyle w:val="Default"/>
+        <w:rPr>
+          <w:lang w:val="ru-RU"/>
+        </w:rPr>
+      </w:pPr>
+      <w:r>
+        <w:rPr>
+          <w:lang w:val="ru-RU"/>
+        </w:rPr>
+        <w:drawing>
+          <wp:inline distT="0" distB="0" distL="0" distR="0" wp14:anchorId="46D9ACD9" wp14:editId="27C8CC10">
+            <wp:extent cx="6030167" cy="1038370"/>
+            <wp:effectExtent l="0" t="0" r="8890" b="9525"/>
+            <wp:docPr id="1544684540" name="Рисунок 1"/>
+            <wp:cNvGraphicFramePr>
+              <a:graphicFrameLocks xmlns:a="http://schemas.openxmlformats.org/drawingml/2006/main" noChangeAspect="1"/>
+            </wp:cNvGraphicFramePr>
+            <a:graphic xmlns:a="http://schemas.openxmlformats.org/drawingml/2006/main">
+              <a:graphicData uri="http://schemas.openxmlformats.org/drawingml/2006/picture">
+                <pic:pic xmlns:pic="http://schemas.openxmlformats.org/drawingml/2006/picture">
+                  <pic:nvPicPr>
+                    <pic:cNvPr id="1544684540" name=""/>
+                    <pic:cNvPicPr/>
+                  </pic:nvPicPr>
+                  <pic:blipFill>
+                    <a:blip r:embed="rId14"/>
+                    <a:stretch>
+                      <a:fillRect/>
+                    </a:stretch>
+                  </pic:blipFill>
+                  <pic:spPr>
+                    <a:xfrm>
+                      <a:off x="0" y="0"/>
+                      <a:ext cx="6030167" cy="1038370"/>
+                    </a:xfrm>
+                    <a:prstGeom prst="rect">
+                      <a:avLst/>
+                    </a:prstGeom>
+                  </pic:spPr>
+                </pic:pic>
+              </a:graphicData>
+            </a:graphic>
+          </wp:inline>
+        </w:drawing>
+      </w:r>
+    </w:p>
+    <w:p>
+      <w:pPr>
+        <w:pStyle w:val="Default"/>
+        <w:rPr>
+          <w:lang w:val="ru-RU"/>
+        </w:rPr>
+      </w:pPr>
+    </w:p>
+    <w:p>
+      <w:pPr>
+        <w:rPr>
+          <w:b/>
+          <w:bCs/>
+          <w:lang w:val="ru-RU"/>
+        </w:rPr>
+      </w:pPr>
+      <w:r>
+        <w:rPr>
+          <w:b/>
+          <w:bCs/>
+          <w:lang w:val="ru-RU"/>
+        </w:rPr>
+        <w:t xml:space="preserve">2. </w:t>
+      </w:r>
+      <w:r>
+        <w:rPr>
+          <w:b/>
+          <w:bCs/>
+          <w:lang w:val="ru-RU"/>
+        </w:rPr>
+        <w:t>Пр</w:t>
+      </w:r>
+      <w:r>
+        <w:rPr>
+          <w:b/>
+          <w:bCs/>
+          <w:lang w:val="ru-RU"/>
+        </w:rPr>
+        <w:t>о</w:t>
+      </w:r>
+      <w:r>
+        <w:rPr>
+          <w:b/>
+          <w:bCs/>
+          <w:lang w:val="ru-RU"/>
+        </w:rPr>
+        <w:t>грама калькулятор на основі if elif else</w:t>
+      </w:r>
+    </w:p>
+    <w:p>
+      <w:pPr>
+        <w:pStyle w:val="Default"/>
+        <w:rPr>
+          <w:lang w:val="ru-RU"/>
+        </w:rPr>
+      </w:pPr>
+    </w:p>
+    <w:p>
+      <w:pPr>
+        <w:pStyle w:val="Default"/>
+        <w:rPr>
+          <w:lang w:val="ru-RU"/>
+        </w:rPr>
+      </w:pPr>
+    </w:p>
+    <w:p>
+      <w:pPr>
+        <w:pStyle w:val="Default"/>
+        <w:rPr>
+          <w:lang w:val="ru-RU"/>
+        </w:rPr>
+      </w:pPr>
+    </w:p>
+    <w:p>
+      <w:pPr>
+        <w:pStyle w:val="Default"/>
+        <w:rPr>
+          <w:lang w:val="ru-RU"/>
+        </w:rPr>
+      </w:pPr>
+      <w:r>
+        <w:rPr>
+          <w:noProof/>
+          <w:lang w:val="ru-RU"/>
+        </w:rPr>
+        <w:drawing>
+          <wp:inline distT="0" distB="0" distL="0" distR="0" wp14:anchorId="52925133" wp14:editId="04450D16">
+            <wp:extent cx="6499860" cy="5791200"/>
+            <wp:effectExtent l="0" t="0" r="0" b="0"/>
+            <wp:docPr id="146941659" name="Рисунок 6"/>
+            <wp:cNvGraphicFramePr>
+              <a:graphicFrameLocks xmlns:a="http://schemas.openxmlformats.org/drawingml/2006/main" noChangeAspect="1"/>
+            </wp:cNvGraphicFramePr>
+            <a:graphic xmlns:a="http://schemas.openxmlformats.org/drawingml/2006/main">
+              <a:graphicData uri="http://schemas.openxmlformats.org/drawingml/2006/picture">
+                <pic:pic xmlns:pic="http://schemas.openxmlformats.org/drawingml/2006/picture">
+                  <pic:nvPicPr>
+                    <pic:cNvPr id="0" name="Picture 6"/>
+                    <pic:cNvPicPr>
+                      <a:picLocks noChangeAspect="1" noChangeArrowheads="1"/>
+                    </pic:cNvPicPr>
+                  </pic:nvPicPr>
+                  <pic:blipFill rotWithShape="1">
+                    <a:blip r:embed="rId15">
+                      <a:extLst>
+                        <a:ext uri="{28A0092B-C50C-407E-A947-70E740481C1C}">
+                          <a14:useLocalDpi xmlns:a14="http://schemas.microsoft.com/office/drawing/2010/main" val="0"/>
+                        </a:ext>
+                      </a:extLst>
+                    </a:blip>
+                    <a:srcRect t="6602" b="12460"/>
+                    <a:stretch/>
+                  </pic:blipFill>
+                  <pic:spPr bwMode="auto">
+                    <a:xfrm>
+                      <a:off x="0" y="0"/>
+                      <a:ext cx="6499860" cy="5791200"/>
+                    </a:xfrm>
+                    <a:prstGeom prst="rect">
+                      <a:avLst/>
+                    </a:prstGeom>
+                    <a:noFill/>
+                    <a:ln>
+                      <a:noFill/>
+                    </a:ln>
+                    <a:extLst>
+                      <a:ext uri="{53640926-AAD7-44D8-BBD7-CCE9431645EC}">
+                        <a14:shadowObscured xmlns:a14="http://schemas.microsoft.com/office/drawing/2010/main"/>
+                      </a:ext>
+                    </a:extLst>
+                  </pic:spPr>
+                </pic:pic>
+              </a:graphicData>
+            </a:graphic>
+          </wp:inline>
+        </w:drawing>
+      </w:r>
+    </w:p>
+    <w:p>
+      <w:pPr>
+        <w:pStyle w:val="Default"/>
+        <w:spacing w:after="120"/>
+        <w:ind w:firstLine="284"/>
+        <w:rPr>
+          <w:rFonts w:ascii="Times New Roman" w:hAnsi="Times New Roman" w:cs="Times New Roman"/>
+          <w:b/>
+          <w:bCs/>
+          <w:sz w:val="28"/>
+          <w:szCs w:val="28"/>
+          <w:lang w:val="uk-UA"/>
+        </w:rPr>
+      </w:pPr>
+      <w:r>
+        <w:rPr>
+          <w:rFonts w:ascii="Times New Roman" w:hAnsi="Times New Roman" w:cs="Times New Roman"/>
+          <w:b/>
+          <w:bCs/>
+          <w:sz w:val="28"/>
+          <w:szCs w:val="28"/>
+          <w:lang w:val="uk-UA"/>
+        </w:rPr>
+        <w:t>Результат виконання:</w:t>
+      </w:r>
+    </w:p>
+    <w:p>
+      <w:pPr>
+        <w:pStyle w:val="Default"/>
+        <w:rPr>
+          <w:lang w:val="ru-RU"/>
+        </w:rPr>
+      </w:pPr>
+    </w:p>
+    <w:p>
+      <w:pPr>
+        <w:pStyle w:val="Default"/>
+        <w:rPr>
+          <w:lang w:val="ru-RU"/>
+        </w:rPr>
+      </w:pPr>
+      <w:r>
+        <w:rPr>
+          <w:lang w:val="ru-RU"/>
+        </w:rPr>
+        <w:drawing>
+          <wp:inline distT="0" distB="0" distL="0" distR="0" wp14:anchorId="36E66005" wp14:editId="3EFE79F5">
+            <wp:extent cx="5868219" cy="1086002"/>
+            <wp:effectExtent l="0" t="0" r="0" b="0"/>
+            <wp:docPr id="1950054311" name="Рисунок 1"/>
+            <wp:cNvGraphicFramePr>
+              <a:graphicFrameLocks xmlns:a="http://schemas.openxmlformats.org/drawingml/2006/main" noChangeAspect="1"/>
+            </wp:cNvGraphicFramePr>
+            <a:graphic xmlns:a="http://schemas.openxmlformats.org/drawingml/2006/main">
+              <a:graphicData uri="http://schemas.openxmlformats.org/drawingml/2006/picture">
+                <pic:pic xmlns:pic="http://schemas.openxmlformats.org/drawingml/2006/picture">
+                  <pic:nvPicPr>
+                    <pic:cNvPr id="1950054311" name=""/>
+                    <pic:cNvPicPr/>
+                  </pic:nvPicPr>
+                  <pic:blipFill>
+                    <a:blip r:embed="rId16"/>
+                    <a:stretch>
+                      <a:fillRect/>
+                    </a:stretch>
+                  </pic:blipFill>
+                  <pic:spPr>
+                    <a:xfrm>
+                      <a:off x="0" y="0"/>
+                      <a:ext cx="5868219" cy="1086002"/>
+                    </a:xfrm>
+                    <a:prstGeom prst="rect">
+                      <a:avLst/>
+                    </a:prstGeom>
+                  </pic:spPr>
+                </pic:pic>
+              </a:graphicData>
+            </a:graphic>
+          </wp:inline>
+        </w:drawing>
+      </w:r>
+    </w:p>
+    <w:p>
+      <w:pPr>
+        <w:pStyle w:val="Default"/>
+        <w:rPr>
+          <w:lang w:val="ru-RU"/>
+        </w:rPr>
+      </w:pPr>
+    </w:p>
+    <w:p>
+      <w:pPr>
+        <w:rPr>
+          <w:b/>
+          <w:bCs/>
+          <w:lang w:val="ru-RU"/>
+        </w:rPr>
+      </w:pPr>
+      <w:r>
+        <w:rPr>
+          <w:b/>
+          <w:bCs/>
+          <w:lang w:val="ru-RU"/>
+        </w:rPr>
+        <w:t xml:space="preserve">3. </w:t>
+      </w:r>
+      <w:r>
+        <w:rPr>
+          <w:b/>
+          <w:bCs/>
+          <w:lang w:val="ru-RU"/>
+        </w:rPr>
+        <w:t>Програма калькулятор</w:t>
+      </w:r>
+      <w:r>
+        <w:rPr>
+          <w:b/>
+          <w:bCs/>
+          <w:lang w:val="ru-RU"/>
+        </w:rPr>
+        <w:t xml:space="preserve"> </w:t>
+      </w:r>
+      <w:r>
+        <w:rPr>
+          <w:b/>
+          <w:bCs/>
+          <w:lang w:val="ru-RU"/>
+        </w:rPr>
+        <w:t>на основі оператора match</w:t>
+      </w:r>
+    </w:p>
+    <w:p>
+      <w:pPr>
+        <w:pStyle w:val="Default"/>
+        <w:rPr>
+          <w:lang w:val="ru-RU"/>
+        </w:rPr>
+      </w:pPr>
+    </w:p>
+    <w:p>
+      <w:pPr>
+        <w:pStyle w:val="Default"/>
+        <w:rPr>
+          <w:lang w:val="ru-RU"/>
+        </w:rPr>
+      </w:pPr>
+      <w:r>
+        <w:rPr>
+          <w:noProof/>
+          <w:lang w:val="ru-RU"/>
+        </w:rPr>
+        <w:drawing>
+          <wp:inline distT="0" distB="0" distL="0" distR="0" wp14:anchorId="12F668B9" wp14:editId="2EDC054A">
+            <wp:extent cx="6499860" cy="6294120"/>
+            <wp:effectExtent l="0" t="0" r="0" b="0"/>
+            <wp:docPr id="359093145" name="Рисунок 7"/>
+            <wp:cNvGraphicFramePr>
+              <a:graphicFrameLocks xmlns:a="http://schemas.openxmlformats.org/drawingml/2006/main" noChangeAspect="1"/>
+            </wp:cNvGraphicFramePr>
+            <a:graphic xmlns:a="http://schemas.openxmlformats.org/drawingml/2006/main">
+              <a:graphicData uri="http://schemas.openxmlformats.org/drawingml/2006/picture">
+                <pic:pic xmlns:pic="http://schemas.openxmlformats.org/drawingml/2006/picture">
+                  <pic:nvPicPr>
+                    <pic:cNvPr id="0" name="Picture 7"/>
+                    <pic:cNvPicPr>
+                      <a:picLocks noChangeAspect="1" noChangeArrowheads="1"/>
+                    </pic:cNvPicPr>
+                  </pic:nvPicPr>
+                  <pic:blipFill rotWithShape="1">
+                    <a:blip r:embed="rId17">
+                      <a:extLst>
+                        <a:ext uri="{28A0092B-C50C-407E-A947-70E740481C1C}">
+                          <a14:useLocalDpi xmlns:a14="http://schemas.microsoft.com/office/drawing/2010/main" val="0"/>
+                        </a:ext>
+                      </a:extLst>
+                    </a:blip>
+                    <a:srcRect t="4325" b="8544"/>
+                    <a:stretch/>
+                  </pic:blipFill>
+                  <pic:spPr bwMode="auto">
+                    <a:xfrm>
+                      <a:off x="0" y="0"/>
+                      <a:ext cx="6499860" cy="6294120"/>
+                    </a:xfrm>
+                    <a:prstGeom prst="rect">
+                      <a:avLst/>
+                    </a:prstGeom>
+                    <a:noFill/>
+                    <a:ln>
+                      <a:noFill/>
+                    </a:ln>
+                    <a:extLst>
+                      <a:ext uri="{53640926-AAD7-44D8-BBD7-CCE9431645EC}">
+                        <a14:shadowObscured xmlns:a14="http://schemas.microsoft.com/office/drawing/2010/main"/>
+                      </a:ext>
+                    </a:extLst>
+                  </pic:spPr>
+                </pic:pic>
+              </a:graphicData>
+            </a:graphic>
+          </wp:inline>
+        </w:drawing>
+      </w:r>
+    </w:p>
+    <w:p>
+      <w:pPr>
+        <w:pStyle w:val="Default"/>
+        <w:rPr>
+          <w:lang w:val="ru-RU"/>
+        </w:rPr>
+      </w:pPr>
+    </w:p>
+    <w:p>
+      <w:pPr>
+        <w:pStyle w:val="Default"/>
+        <w:spacing w:after="120"/>
+        <w:ind w:firstLine="284"/>
+        <w:rPr>
+          <w:rFonts w:ascii="Times New Roman" w:hAnsi="Times New Roman" w:cs="Times New Roman"/>
+          <w:b/>
+          <w:bCs/>
+          <w:sz w:val="28"/>
+          <w:szCs w:val="28"/>
+          <w:lang w:val="uk-UA"/>
+        </w:rPr>
+      </w:pPr>
+      <w:r>
+        <w:rPr>
+          <w:rFonts w:ascii="Times New Roman" w:hAnsi="Times New Roman" w:cs="Times New Roman"/>
+          <w:b/>
+          <w:bCs/>
+          <w:sz w:val="28"/>
+          <w:szCs w:val="28"/>
+          <w:lang w:val="uk-UA"/>
+        </w:rPr>
+        <w:t>Результат виконання:</w:t>
+      </w:r>
+    </w:p>
+    <w:p>
+      <w:pPr>
+        <w:pStyle w:val="Default"/>
+        <w:rPr>
+          <w:lang w:val="ru-RU"/>
+        </w:rPr>
+      </w:pPr>
+      <w:r>
+        <w:rPr>
+          <w:lang w:val="ru-RU"/>
+        </w:rPr>
+        <w:drawing>
+          <wp:inline distT="0" distB="0" distL="0" distR="0" wp14:anchorId="495E4584" wp14:editId="409DA741">
+            <wp:extent cx="4029637" cy="1305107"/>
+            <wp:effectExtent l="0" t="0" r="9525" b="9525"/>
+            <wp:docPr id="1767660689" name="Рисунок 1"/>
+            <wp:cNvGraphicFramePr>
+              <a:graphicFrameLocks xmlns:a="http://schemas.openxmlformats.org/drawingml/2006/main" noChangeAspect="1"/>
+            </wp:cNvGraphicFramePr>
+            <a:graphic xmlns:a="http://schemas.openxmlformats.org/drawingml/2006/main">
+              <a:graphicData uri="http://schemas.openxmlformats.org/drawingml/2006/picture">
+                <pic:pic xmlns:pic="http://schemas.openxmlformats.org/drawingml/2006/picture">
+                  <pic:nvPicPr>
+                    <pic:cNvPr id="1767660689" name=""/>
+                    <pic:cNvPicPr/>
+                  </pic:nvPicPr>
+                  <pic:blipFill>
+                    <a:blip r:embed="rId18"/>
+                    <a:stretch>
+                      <a:fillRect/>
+                    </a:stretch>
+                  </pic:blipFill>
+                  <pic:spPr>
+                    <a:xfrm>
+                      <a:off x="0" y="0"/>
+                      <a:ext cx="4029637" cy="1305107"/>
+                    </a:xfrm>
+                    <a:prstGeom prst="rect">
+                      <a:avLst/>
+                    </a:prstGeom>
+                  </pic:spPr>
+                </pic:pic>
+              </a:graphicData>
+            </a:graphic>
+          </wp:inline>
+        </w:drawing>
+      </w:r>
+    </w:p>
+    <w:p>
+      <w:pPr>
+        <w:pStyle w:val="Default"/>
+        <w:spacing w:after="120"/>
+        <w:rPr>
+          <w:rFonts w:ascii="Times New Roman" w:hAnsi="Times New Roman" w:cs="Times New Roman"/>
+          <w:sz w:val="28"/>
+          <w:szCs w:val="28"/>
+          <w:lang w:val="uk-UA"/>
+        </w:rPr>
+      </w:pPr>
+      <w:r>
+        <w:rPr>
+          <w:rFonts w:ascii="Times New Roman" w:hAnsi="Times New Roman" w:cs="Times New Roman"/>
+          <w:b/>
+          <w:bCs/>
+          <w:sz w:val="28"/>
+          <w:szCs w:val="28"/>
+          <w:lang w:val="uk-UA"/>
+        </w:rPr>
+        <w:lastRenderedPageBreak/>
+        <w:t>Висновок</w:t>
+      </w:r>
+      <w:r>
+        <w:rPr>
+          <w:rFonts w:ascii="Times New Roman" w:hAnsi="Times New Roman" w:cs="Times New Roman"/>
+          <w:b/>
+          <w:bCs/>
+          <w:sz w:val="28"/>
+          <w:szCs w:val="28"/>
+          <w:lang w:val="ru-RU"/>
+        </w:rPr>
+        <w:t xml:space="preserve">: </w:t>
+      </w:r>
+      <w:r>
+        <w:rPr>
+          <w:rFonts w:ascii="Times New Roman" w:hAnsi="Times New Roman" w:cs="Times New Roman"/>
+          <w:sz w:val="28"/>
+          <w:szCs w:val="28"/>
+          <w:lang w:val="uk-UA"/>
+        </w:rPr>
+        <w:t xml:space="preserve">Отже, виконавши лабораторну роботу до теми </w:t>
+      </w:r>
+      <w:r>
+        <w:rPr>
+          <w:rFonts w:ascii="Times New Roman" w:hAnsi="Times New Roman" w:cs="Times New Roman"/>
+          <w:sz w:val="28"/>
+          <w:szCs w:val="28"/>
+          <w:lang w:val="uk-UA"/>
+        </w:rPr>
+        <w:t>2</w:t>
+      </w:r>
+      <w:r>
+        <w:rPr>
+          <w:rFonts w:ascii="Times New Roman" w:hAnsi="Times New Roman" w:cs="Times New Roman"/>
+          <w:sz w:val="28"/>
+          <w:szCs w:val="28"/>
+          <w:lang w:val="uk-UA"/>
+        </w:rPr>
+        <w:t xml:space="preserve">, я навчився використовувати </w:t>
+      </w:r>
+      <w:r>
+        <w:rPr>
+          <w:rFonts w:ascii="Times New Roman" w:hAnsi="Times New Roman" w:cs="Times New Roman"/>
+          <w:sz w:val="28"/>
+          <w:szCs w:val="28"/>
+          <w:lang w:val="uk-UA"/>
+        </w:rPr>
+        <w:t xml:space="preserve">умовні оператори та виконувати математичні оператори </w:t>
+      </w:r>
+      <w:r>
+        <w:rPr>
+          <w:rFonts w:ascii="Times New Roman" w:hAnsi="Times New Roman" w:cs="Times New Roman"/>
+          <w:sz w:val="28"/>
+          <w:szCs w:val="28"/>
+          <w:lang w:val="uk-UA"/>
+        </w:rPr>
+        <w:t xml:space="preserve">на мові програмування </w:t>
+      </w:r>
+      <w:r>
+        <w:rPr>
+          <w:rFonts w:ascii="Times New Roman" w:hAnsi="Times New Roman" w:cs="Times New Roman"/>
+          <w:sz w:val="28"/>
+          <w:szCs w:val="28"/>
+        </w:rPr>
+        <w:t>python</w:t>
+      </w:r>
+      <w:r>
+        <w:rPr>
+          <w:rFonts w:ascii="Times New Roman" w:hAnsi="Times New Roman" w:cs="Times New Roman"/>
+          <w:sz w:val="28"/>
+          <w:szCs w:val="28"/>
+          <w:lang w:val="ru-RU"/>
+        </w:rPr>
+        <w:t>.</w:t>
+      </w:r>
+    </w:p>
+    <w:p>
+      <w:pPr>
+        <w:pStyle w:val="Default"/>
+        <w:rPr>
           <w:lang w:val="uk-UA"/>
         </w:rPr>
       </w:pPr>
     </w:p>
     <w:sectPr>
-      <w:headerReference w:type="default" r:id="rId13"/>
-      <w:footerReference w:type="default" r:id="rId14"/>
-      <w:headerReference w:type="first" r:id="rId15"/>
+      <w:headerReference w:type="default" r:id="rId19"/>
+      <w:footerReference w:type="default" r:id="rId20"/>
+      <w:headerReference w:type="first" r:id="rId21"/>
       <w:pgSz w:w="12240" w:h="15840"/>
       <w:pgMar w:top="1134" w:right="851" w:bottom="1134" w:left="1134" w:header="720" w:footer="578" w:gutter="0"/>
       <w:cols w:space="720"/>

</xml_diff>

<commit_message>
a litte report changes
</commit_message>
<xml_diff>
--- a/TP-KB-221-Us-Oleksandr.docx
+++ b/TP-KB-221-Us-Oleksandr.docx
@@ -1634,7 +1634,7 @@
           <w:lang w:val="uk-UA"/>
         </w:rPr>
         <w:drawing>
-          <wp:inline distT="0" distB="0" distL="0" distR="0" wp14:anchorId="72F113A7" wp14:editId="0A13012A">
+          <wp:inline distT="0" distB="0" distL="0" distR="0" wp14:anchorId="72F113A7" wp14:editId="2E9B6121">
             <wp:extent cx="6057900" cy="4910097"/>
             <wp:effectExtent l="0" t="0" r="0" b="0"/>
             <wp:docPr id="152625138" name="Рисунок 152625138"/>
@@ -1713,7 +1713,7 @@
         </w:rPr>
         <w:lastRenderedPageBreak/>
         <w:drawing>
-          <wp:inline distT="0" distB="0" distL="0" distR="0" wp14:anchorId="50D6B495" wp14:editId="548B9654">
+          <wp:inline distT="0" distB="0" distL="0" distR="0" wp14:anchorId="50D6B495" wp14:editId="31FF6A3D">
             <wp:extent cx="6175375" cy="8329492"/>
             <wp:effectExtent l="0" t="0" r="0" b="0"/>
             <wp:docPr id="436762116" name="Рисунок 436762116"/>
@@ -1791,7 +1791,7 @@
         </w:rPr>
         <w:lastRenderedPageBreak/>
         <w:drawing>
-          <wp:inline distT="0" distB="0" distL="0" distR="0" wp14:anchorId="10201B57" wp14:editId="12DA1CB2">
+          <wp:inline distT="0" distB="0" distL="0" distR="0" wp14:anchorId="10201B57" wp14:editId="737A32E5">
             <wp:extent cx="6175983" cy="5624419"/>
             <wp:effectExtent l="0" t="0" r="0" b="0"/>
             <wp:docPr id="1292378362" name="Рисунок 1292378362"/>
@@ -2937,47 +2937,39 @@
           <w:lang w:val="uk-UA"/>
         </w:rPr>
         <w:lastRenderedPageBreak/>
-        <w:t xml:space="preserve">Тема </w:t>
-      </w:r>
-      <w:r>
+        <w:t>Тема 2</w:t>
+      </w:r>
+    </w:p>
+    <w:p>
+      <w:pPr>
         <w:rPr>
           <w:rFonts w:cs="Times New Roman"/>
           <w:szCs w:val="28"/>
-          <w:lang w:val="uk-UA"/>
+          <w:lang w:val="ru-RU"/>
+        </w:rPr>
+      </w:pPr>
+      <w:r>
+        <w:rPr>
+          <w:rFonts w:cs="Times New Roman"/>
+          <w:szCs w:val="28"/>
+          <w:lang w:val="ru-RU"/>
+        </w:rPr>
+        <w:t>Під час виконання практичного завдання до Теми №</w:t>
+      </w:r>
+      <w:r>
+        <w:rPr>
+          <w:rFonts w:cs="Times New Roman"/>
+          <w:szCs w:val="28"/>
+          <w:lang w:val="ru-RU"/>
         </w:rPr>
         <w:t>2</w:t>
       </w:r>
-    </w:p>
-    <w:p>
-      <w:pPr>
+      <w:r>
         <w:rPr>
           <w:rFonts w:cs="Times New Roman"/>
           <w:szCs w:val="28"/>
           <w:lang w:val="ru-RU"/>
         </w:rPr>
-      </w:pPr>
-      <w:r>
-        <w:rPr>
-          <w:rFonts w:cs="Times New Roman"/>
-          <w:szCs w:val="28"/>
-          <w:lang w:val="ru-RU"/>
-        </w:rPr>
-        <w:t>Під час виконання практичного завдання до Теми №</w:t>
-      </w:r>
-      <w:r>
-        <w:rPr>
-          <w:rFonts w:cs="Times New Roman"/>
-          <w:szCs w:val="28"/>
-          <w:lang w:val="ru-RU"/>
-        </w:rPr>
-        <w:t>2</w:t>
-      </w:r>
-      <w:r>
-        <w:rPr>
-          <w:rFonts w:cs="Times New Roman"/>
-          <w:szCs w:val="28"/>
-          <w:lang w:val="ru-RU"/>
-        </w:rPr>
         <w:t xml:space="preserve"> я надав наступні варіанти рішень до задач:</w:t>
       </w:r>
     </w:p>
@@ -3003,15 +2995,7 @@
           <w:bCs/>
           <w:lang w:val="ru-RU"/>
         </w:rPr>
-        <w:t xml:space="preserve">1. </w:t>
-      </w:r>
-      <w:r>
-        <w:rPr>
-          <w:b/>
-          <w:bCs/>
-          <w:lang w:val="ru-RU"/>
-        </w:rPr>
-        <w:t>Виконати пошук коренів квадратного рівняння враховуючи значення дискримінанту</w:t>
+        <w:t>1. Виконати пошук коренів квадратного рівняння враховуючи значення дискримінанту</w:t>
       </w:r>
     </w:p>
     <w:p>
@@ -3122,6 +3106,7 @@
       </w:pPr>
       <w:r>
         <w:rPr>
+          <w:noProof/>
           <w:lang w:val="ru-RU"/>
         </w:rPr>
         <w:drawing>
@@ -3183,74 +3168,27 @@
           <w:bCs/>
           <w:lang w:val="ru-RU"/>
         </w:rPr>
-        <w:t xml:space="preserve">2. </w:t>
-      </w:r>
-      <w:r>
-        <w:rPr>
-          <w:b/>
-          <w:bCs/>
-          <w:lang w:val="ru-RU"/>
-        </w:rPr>
-        <w:t>Пр</w:t>
-      </w:r>
-      <w:r>
-        <w:rPr>
-          <w:b/>
-          <w:bCs/>
-          <w:lang w:val="ru-RU"/>
-        </w:rPr>
-        <w:t>о</w:t>
-      </w:r>
-      <w:r>
-        <w:rPr>
-          <w:b/>
-          <w:bCs/>
-          <w:lang w:val="ru-RU"/>
-        </w:rPr>
-        <w:t>грама калькулятор на основі if elif else</w:t>
-      </w:r>
-    </w:p>
-    <w:p>
-      <w:pPr>
-        <w:pStyle w:val="Default"/>
-        <w:rPr>
-          <w:lang w:val="ru-RU"/>
-        </w:rPr>
-      </w:pPr>
-    </w:p>
-    <w:p>
-      <w:pPr>
-        <w:pStyle w:val="Default"/>
-        <w:rPr>
-          <w:lang w:val="ru-RU"/>
-        </w:rPr>
-      </w:pPr>
-    </w:p>
-    <w:p>
-      <w:pPr>
-        <w:pStyle w:val="Default"/>
-        <w:rPr>
-          <w:lang w:val="ru-RU"/>
-        </w:rPr>
-      </w:pPr>
-    </w:p>
-    <w:p>
-      <w:pPr>
-        <w:pStyle w:val="Default"/>
-        <w:rPr>
-          <w:lang w:val="ru-RU"/>
-        </w:rPr>
-      </w:pPr>
-      <w:r>
-        <w:rPr>
-          <w:noProof/>
-          <w:lang w:val="ru-RU"/>
-        </w:rPr>
+        <w:t>2. Програма калькулятор на основі if elif else</w:t>
+      </w:r>
+    </w:p>
+    <w:p>
+      <w:pPr>
+        <w:pStyle w:val="Default"/>
+        <w:rPr>
+          <w:lang w:val="ru-RU"/>
+        </w:rPr>
+      </w:pPr>
+      <w:r>
+        <w:rPr>
+          <w:noProof/>
+          <w:lang w:val="ru-RU"/>
+        </w:rPr>
+        <w:lastRenderedPageBreak/>
         <w:drawing>
-          <wp:inline distT="0" distB="0" distL="0" distR="0" wp14:anchorId="52925133" wp14:editId="04450D16">
-            <wp:extent cx="6499860" cy="5791200"/>
+          <wp:inline distT="0" distB="0" distL="0" distR="0" wp14:anchorId="085B2E81" wp14:editId="2B660FDB">
+            <wp:extent cx="4993640" cy="8603615"/>
             <wp:effectExtent l="0" t="0" r="0" b="0"/>
-            <wp:docPr id="146941659" name="Рисунок 6"/>
+            <wp:docPr id="223097614" name="Рисунок 1"/>
             <wp:cNvGraphicFramePr>
               <a:graphicFrameLocks xmlns:a="http://schemas.openxmlformats.org/drawingml/2006/main" noChangeAspect="1"/>
             </wp:cNvGraphicFramePr>
@@ -3258,12 +3196,12 @@
               <a:graphicData uri="http://schemas.openxmlformats.org/drawingml/2006/picture">
                 <pic:pic xmlns:pic="http://schemas.openxmlformats.org/drawingml/2006/picture">
                   <pic:nvPicPr>
-                    <pic:cNvPr id="0" name="Picture 6"/>
+                    <pic:cNvPr id="0" name="Picture 1"/>
                     <pic:cNvPicPr>
                       <a:picLocks noChangeAspect="1" noChangeArrowheads="1"/>
                     </pic:cNvPicPr>
                   </pic:nvPicPr>
-                  <pic:blipFill rotWithShape="1">
+                  <pic:blipFill>
                     <a:blip r:embed="rId15">
                       <a:extLst>
                         <a:ext uri="{28A0092B-C50C-407E-A947-70E740481C1C}">
@@ -3271,13 +3209,15 @@
                         </a:ext>
                       </a:extLst>
                     </a:blip>
-                    <a:srcRect t="6602" b="12460"/>
-                    <a:stretch/>
+                    <a:srcRect/>
+                    <a:stretch>
+                      <a:fillRect/>
+                    </a:stretch>
                   </pic:blipFill>
                   <pic:spPr bwMode="auto">
                     <a:xfrm>
                       <a:off x="0" y="0"/>
-                      <a:ext cx="6499860" cy="5791200"/>
+                      <a:ext cx="4993640" cy="8603615"/>
                     </a:xfrm>
                     <a:prstGeom prst="rect">
                       <a:avLst/>
@@ -3286,11 +3226,6 @@
                     <a:ln>
                       <a:noFill/>
                     </a:ln>
-                    <a:extLst>
-                      <a:ext uri="{53640926-AAD7-44D8-BBD7-CCE9431645EC}">
-                        <a14:shadowObscured xmlns:a14="http://schemas.microsoft.com/office/drawing/2010/main"/>
-                      </a:ext>
-                    </a:extLst>
                   </pic:spPr>
                 </pic:pic>
               </a:graphicData>
@@ -3302,6 +3237,30 @@
     <w:p>
       <w:pPr>
         <w:pStyle w:val="Default"/>
+        <w:rPr>
+          <w:lang w:val="ru-RU"/>
+        </w:rPr>
+      </w:pPr>
+    </w:p>
+    <w:p>
+      <w:pPr>
+        <w:pStyle w:val="Default"/>
+        <w:rPr>
+          <w:lang w:val="ru-RU"/>
+        </w:rPr>
+      </w:pPr>
+    </w:p>
+    <w:p>
+      <w:pPr>
+        <w:pStyle w:val="Default"/>
+        <w:rPr>
+          <w:lang w:val="ru-RU"/>
+        </w:rPr>
+      </w:pPr>
+    </w:p>
+    <w:p>
+      <w:pPr>
+        <w:pStyle w:val="Default"/>
         <w:spacing w:after="120"/>
         <w:ind w:firstLine="284"/>
         <w:rPr>
@@ -3336,19 +3295,17 @@
     <w:p>
       <w:pPr>
         <w:pStyle w:val="Default"/>
-        <w:rPr>
-          <w:lang w:val="ru-RU"/>
-        </w:rPr>
-      </w:pPr>
-      <w:r>
-        <w:rPr>
+      </w:pPr>
+      <w:r>
+        <w:rPr>
+          <w:noProof/>
           <w:lang w:val="ru-RU"/>
         </w:rPr>
         <w:drawing>
-          <wp:inline distT="0" distB="0" distL="0" distR="0" wp14:anchorId="36E66005" wp14:editId="3EFE79F5">
-            <wp:extent cx="5868219" cy="1086002"/>
-            <wp:effectExtent l="0" t="0" r="0" b="0"/>
-            <wp:docPr id="1950054311" name="Рисунок 1"/>
+          <wp:inline distT="0" distB="0" distL="0" distR="0" wp14:anchorId="4F945F49" wp14:editId="0A185B13">
+            <wp:extent cx="2724530" cy="1152686"/>
+            <wp:effectExtent l="0" t="0" r="0" b="9525"/>
+            <wp:docPr id="275815919" name="Рисунок 1"/>
             <wp:cNvGraphicFramePr>
               <a:graphicFrameLocks xmlns:a="http://schemas.openxmlformats.org/drawingml/2006/main" noChangeAspect="1"/>
             </wp:cNvGraphicFramePr>
@@ -3356,7 +3313,7 @@
               <a:graphicData uri="http://schemas.openxmlformats.org/drawingml/2006/picture">
                 <pic:pic xmlns:pic="http://schemas.openxmlformats.org/drawingml/2006/picture">
                   <pic:nvPicPr>
-                    <pic:cNvPr id="1950054311" name=""/>
+                    <pic:cNvPr id="275815919" name=""/>
                     <pic:cNvPicPr/>
                   </pic:nvPicPr>
                   <pic:blipFill>
@@ -3368,7 +3325,7 @@
                   <pic:spPr>
                     <a:xfrm>
                       <a:off x="0" y="0"/>
-                      <a:ext cx="5868219" cy="1086002"/>
+                      <a:ext cx="2724530" cy="1152686"/>
                     </a:xfrm>
                     <a:prstGeom prst="rect">
                       <a:avLst/>
@@ -3403,58 +3360,27 @@
           <w:bCs/>
           <w:lang w:val="ru-RU"/>
         </w:rPr>
-        <w:t xml:space="preserve">3. </w:t>
-      </w:r>
-      <w:r>
-        <w:rPr>
-          <w:b/>
-          <w:bCs/>
-          <w:lang w:val="ru-RU"/>
-        </w:rPr>
-        <w:t>Програма калькулятор</w:t>
-      </w:r>
-      <w:r>
-        <w:rPr>
-          <w:b/>
-          <w:bCs/>
-          <w:lang w:val="ru-RU"/>
-        </w:rPr>
-        <w:t xml:space="preserve"> </w:t>
-      </w:r>
-      <w:r>
-        <w:rPr>
-          <w:b/>
-          <w:bCs/>
-          <w:lang w:val="ru-RU"/>
-        </w:rPr>
-        <w:t>на основі оператора match</w:t>
-      </w:r>
-    </w:p>
-    <w:p>
-      <w:pPr>
-        <w:pStyle w:val="Default"/>
-        <w:rPr>
-          <w:lang w:val="ru-RU"/>
-        </w:rPr>
-      </w:pPr>
-    </w:p>
-    <w:p>
-      <w:pPr>
-        <w:pStyle w:val="Default"/>
-        <w:rPr>
-          <w:lang w:val="ru-RU"/>
-        </w:rPr>
-      </w:pPr>
-      <w:r>
-        <w:rPr>
-          <w:noProof/>
-          <w:lang w:val="ru-RU"/>
-        </w:rPr>
+        <w:t>3. Програма калькулятор на основі оператора match</w:t>
+      </w:r>
+    </w:p>
+    <w:p>
+      <w:pPr>
+        <w:pStyle w:val="Default"/>
+        <w:rPr>
+          <w:lang w:val="ru-RU"/>
+        </w:rPr>
+      </w:pPr>
+      <w:r>
+        <w:rPr>
+          <w:noProof/>
+          <w:lang w:val="ru-RU"/>
+        </w:rPr>
+        <w:lastRenderedPageBreak/>
         <w:drawing>
-          <wp:inline distT="0" distB="0" distL="0" distR="0" wp14:anchorId="12F668B9" wp14:editId="2EDC054A">
-            <wp:extent cx="6499860" cy="6294120"/>
+          <wp:inline distT="0" distB="0" distL="0" distR="0" wp14:anchorId="3DED8282" wp14:editId="5BB49655">
+            <wp:extent cx="4946015" cy="8619490"/>
             <wp:effectExtent l="0" t="0" r="0" b="0"/>
-            <wp:docPr id="359093145" name="Рисунок 7"/>
+            <wp:docPr id="1420457497" name="Рисунок 2"/>
             <wp:cNvGraphicFramePr>
               <a:graphicFrameLocks xmlns:a="http://schemas.openxmlformats.org/drawingml/2006/main" noChangeAspect="1"/>
             </wp:cNvGraphicFramePr>
@@ -3462,12 +3388,12 @@
               <a:graphicData uri="http://schemas.openxmlformats.org/drawingml/2006/picture">
                 <pic:pic xmlns:pic="http://schemas.openxmlformats.org/drawingml/2006/picture">
                   <pic:nvPicPr>
-                    <pic:cNvPr id="0" name="Picture 7"/>
+                    <pic:cNvPr id="0" name="Picture 2"/>
                     <pic:cNvPicPr>
                       <a:picLocks noChangeAspect="1" noChangeArrowheads="1"/>
                     </pic:cNvPicPr>
                   </pic:nvPicPr>
-                  <pic:blipFill rotWithShape="1">
+                  <pic:blipFill>
                     <a:blip r:embed="rId17">
                       <a:extLst>
                         <a:ext uri="{28A0092B-C50C-407E-A947-70E740481C1C}">
@@ -3475,13 +3401,15 @@
                         </a:ext>
                       </a:extLst>
                     </a:blip>
-                    <a:srcRect t="4325" b="8544"/>
-                    <a:stretch/>
+                    <a:srcRect/>
+                    <a:stretch>
+                      <a:fillRect/>
+                    </a:stretch>
                   </pic:blipFill>
                   <pic:spPr bwMode="auto">
                     <a:xfrm>
                       <a:off x="0" y="0"/>
-                      <a:ext cx="6499860" cy="6294120"/>
+                      <a:ext cx="4946015" cy="8619490"/>
                     </a:xfrm>
                     <a:prstGeom prst="rect">
                       <a:avLst/>
@@ -3490,11 +3418,6 @@
                     <a:ln>
                       <a:noFill/>
                     </a:ln>
-                    <a:extLst>
-                      <a:ext uri="{53640926-AAD7-44D8-BBD7-CCE9431645EC}">
-                        <a14:shadowObscured xmlns:a14="http://schemas.microsoft.com/office/drawing/2010/main"/>
-                      </a:ext>
-                    </a:extLst>
                   </pic:spPr>
                 </pic:pic>
               </a:graphicData>
@@ -3514,6 +3437,14 @@
     <w:p>
       <w:pPr>
         <w:pStyle w:val="Default"/>
+        <w:rPr>
+          <w:lang w:val="ru-RU"/>
+        </w:rPr>
+      </w:pPr>
+    </w:p>
+    <w:p>
+      <w:pPr>
+        <w:pStyle w:val="Default"/>
         <w:spacing w:after="120"/>
         <w:ind w:firstLine="284"/>
         <w:rPr>
@@ -3546,13 +3477,14 @@
       </w:pPr>
       <w:r>
         <w:rPr>
+          <w:noProof/>
           <w:lang w:val="ru-RU"/>
         </w:rPr>
         <w:drawing>
-          <wp:inline distT="0" distB="0" distL="0" distR="0" wp14:anchorId="495E4584" wp14:editId="409DA741">
-            <wp:extent cx="4029637" cy="1305107"/>
-            <wp:effectExtent l="0" t="0" r="9525" b="9525"/>
-            <wp:docPr id="1767660689" name="Рисунок 1"/>
+          <wp:inline distT="0" distB="0" distL="0" distR="0" wp14:anchorId="6BDA3ACA" wp14:editId="2E0E3E56">
+            <wp:extent cx="2819794" cy="1200318"/>
+            <wp:effectExtent l="0" t="0" r="0" b="0"/>
+            <wp:docPr id="1416904480" name="Рисунок 1"/>
             <wp:cNvGraphicFramePr>
               <a:graphicFrameLocks xmlns:a="http://schemas.openxmlformats.org/drawingml/2006/main" noChangeAspect="1"/>
             </wp:cNvGraphicFramePr>
@@ -3560,7 +3492,7 @@
               <a:graphicData uri="http://schemas.openxmlformats.org/drawingml/2006/picture">
                 <pic:pic xmlns:pic="http://schemas.openxmlformats.org/drawingml/2006/picture">
                   <pic:nvPicPr>
-                    <pic:cNvPr id="1767660689" name=""/>
+                    <pic:cNvPr id="1416904480" name=""/>
                     <pic:cNvPicPr/>
                   </pic:nvPicPr>
                   <pic:blipFill>
@@ -3572,7 +3504,7 @@
                   <pic:spPr>
                     <a:xfrm>
                       <a:off x="0" y="0"/>
-                      <a:ext cx="4029637" cy="1305107"/>
+                      <a:ext cx="2819794" cy="1200318"/>
                     </a:xfrm>
                     <a:prstGeom prst="rect">
                       <a:avLst/>
@@ -3605,7 +3537,6 @@
           <w:szCs w:val="28"/>
           <w:lang w:val="uk-UA"/>
         </w:rPr>
-        <w:lastRenderedPageBreak/>
         <w:t>Висновок</w:t>
       </w:r>
       <w:r>
@@ -3626,43 +3557,7 @@
           <w:szCs w:val="28"/>
           <w:lang w:val="uk-UA"/>
         </w:rPr>
-        <w:t xml:space="preserve">Отже, виконавши лабораторну роботу до теми </w:t>
-      </w:r>
-      <w:r>
-        <w:rPr>
-          <w:rFonts w:ascii="Times New Roman" w:hAnsi="Times New Roman" w:cs="Times New Roman"/>
-          <w:sz w:val="28"/>
-          <w:szCs w:val="28"/>
-          <w:lang w:val="uk-UA"/>
-        </w:rPr>
-        <w:t>2</w:t>
-      </w:r>
-      <w:r>
-        <w:rPr>
-          <w:rFonts w:ascii="Times New Roman" w:hAnsi="Times New Roman" w:cs="Times New Roman"/>
-          <w:sz w:val="28"/>
-          <w:szCs w:val="28"/>
-          <w:lang w:val="uk-UA"/>
-        </w:rPr>
-        <w:t xml:space="preserve">, я навчився використовувати </w:t>
-      </w:r>
-      <w:r>
-        <w:rPr>
-          <w:rFonts w:ascii="Times New Roman" w:hAnsi="Times New Roman" w:cs="Times New Roman"/>
-          <w:sz w:val="28"/>
-          <w:szCs w:val="28"/>
-          <w:lang w:val="uk-UA"/>
-        </w:rPr>
-        <w:t xml:space="preserve">умовні оператори та виконувати математичні оператори </w:t>
-      </w:r>
-      <w:r>
-        <w:rPr>
-          <w:rFonts w:ascii="Times New Roman" w:hAnsi="Times New Roman" w:cs="Times New Roman"/>
-          <w:sz w:val="28"/>
-          <w:szCs w:val="28"/>
-          <w:lang w:val="uk-UA"/>
-        </w:rPr>
-        <w:t xml:space="preserve">на мові програмування </w:t>
+        <w:t xml:space="preserve">Отже, виконавши лабораторну роботу до теми 2, я навчився використовувати умовні оператори та виконувати математичні оператори на мові програмування </w:t>
       </w:r>
       <w:r>
         <w:rPr>

</xml_diff>